<commit_message>
API finalizada, postman adicionado e documentação atualizada
</commit_message>
<xml_diff>
--- a/Documentação Sp Medical Group.docx
+++ b/Documentação Sp Medical Group.docx
@@ -542,11 +542,6 @@
                 <w:color w:val="000000"/>
               </w:rPr>
               <w:tab/>
-            </w:r>
-            <w:r>
-              <w:rPr>
-                <w:color w:val="000000"/>
-              </w:rPr>
               <w:t>Banco de dados relacional</w:t>
             </w:r>
             <w:r>
@@ -1002,23 +997,7 @@
           <w:sz w:val="24"/>
           <w:szCs w:val="24"/>
         </w:rPr>
-        <w:t xml:space="preserve"> foi introduzido para aplicarmos nosso conhecimento que aprendemos em aula na </w:t>
-      </w:r>
-      <w:proofErr w:type="gramStart"/>
-      <w:r>
-        <w:rPr>
-          <w:sz w:val="24"/>
-          <w:szCs w:val="24"/>
-        </w:rPr>
-        <w:t>pratica</w:t>
-      </w:r>
-      <w:proofErr w:type="gramEnd"/>
-      <w:r>
-        <w:rPr>
-          <w:sz w:val="24"/>
-          <w:szCs w:val="24"/>
-        </w:rPr>
-        <w:t>.</w:t>
+        <w:t xml:space="preserve"> foi introduzido para aplicarmos nosso conhecimento que aprendemos em aula na pratica.</w:t>
       </w:r>
     </w:p>
     <w:p>
@@ -1066,23 +1045,7 @@
           <w:sz w:val="24"/>
           <w:szCs w:val="24"/>
         </w:rPr>
-        <w:t xml:space="preserve"> é uma aplicação web que atendera a demanda de um sistema controlado e </w:t>
-      </w:r>
-      <w:proofErr w:type="gramStart"/>
-      <w:r>
-        <w:rPr>
-          <w:sz w:val="24"/>
-          <w:szCs w:val="24"/>
-        </w:rPr>
-        <w:t>pratico</w:t>
-      </w:r>
-      <w:proofErr w:type="gramEnd"/>
-      <w:r>
-        <w:rPr>
-          <w:sz w:val="24"/>
-          <w:szCs w:val="24"/>
-        </w:rPr>
-        <w:t xml:space="preserve"> tanto para o medico quanto para o paciente que poderá ver com transparências as consultas marcadas pelo paciente e o medico toda a sua agenda de atendimentos.</w:t>
+        <w:t xml:space="preserve"> é uma aplicação web que atendera a demanda de um sistema controlado e pratico tanto para o medico quanto para o paciente que poderá ver com transparências as consultas marcadas pelo paciente e o medico toda a sua agenda de atendimentos.</w:t>
       </w:r>
     </w:p>
     <w:p>
@@ -1151,10 +1114,7 @@
       <w:bookmarkStart w:id="4" w:name="_2et92p0" w:colFirst="0" w:colLast="0"/>
       <w:bookmarkEnd w:id="4"/>
       <w:r>
-        <w:t>Modelo Concei</w:t>
-      </w:r>
-      <w:r>
-        <w:t>tual</w:t>
+        <w:t>Modelo Conceitual</w:t>
       </w:r>
     </w:p>
     <w:p>
@@ -1168,7 +1128,7 @@
           <w:noProof/>
         </w:rPr>
         <w:drawing>
-          <wp:inline distT="0" distB="0" distL="0" distR="0" wp14:anchorId="27753B17" wp14:editId="407C0EA4">
+          <wp:inline distT="0" distB="0" distL="0" distR="0" wp14:anchorId="4E331C14" wp14:editId="19C91C69">
             <wp:extent cx="4829175" cy="2827665"/>
             <wp:effectExtent l="0" t="0" r="0" b="0"/>
             <wp:docPr id="27" name="Imagem 27"/>
@@ -1252,7 +1212,7 @@
           <w:szCs w:val="24"/>
         </w:rPr>
         <w:drawing>
-          <wp:inline distT="0" distB="0" distL="0" distR="0" wp14:anchorId="037C3015" wp14:editId="00A5A076">
+          <wp:inline distT="0" distB="0" distL="0" distR="0" wp14:anchorId="5353A642" wp14:editId="4B1E2212">
             <wp:extent cx="5181600" cy="3043162"/>
             <wp:effectExtent l="0" t="0" r="0" b="5080"/>
             <wp:docPr id="28" name="Imagem 28"/>
@@ -1353,7 +1313,7 @@
           <w:szCs w:val="24"/>
         </w:rPr>
         <w:drawing>
-          <wp:inline distT="0" distB="0" distL="0" distR="0" wp14:anchorId="391A00DB" wp14:editId="188E77E5">
+          <wp:inline distT="0" distB="0" distL="0" distR="0" wp14:anchorId="5E0DDC30" wp14:editId="54C4FA7F">
             <wp:extent cx="5400675" cy="3562350"/>
             <wp:effectExtent l="0" t="0" r="9525" b="0"/>
             <wp:docPr id="29" name="Imagem 29"/>
@@ -1418,7 +1378,7 @@
         </w:rPr>
         <w:lastRenderedPageBreak/>
         <w:drawing>
-          <wp:inline distT="0" distB="0" distL="0" distR="0" wp14:anchorId="24FD7D08" wp14:editId="5B44E0D2">
+          <wp:inline distT="0" distB="0" distL="0" distR="0" wp14:anchorId="23CACAE8" wp14:editId="35D6E7EB">
             <wp:extent cx="5405120" cy="2098040"/>
             <wp:effectExtent l="0" t="0" r="5080" b="0"/>
             <wp:docPr id="30" name="Imagem 30" descr="Uma imagem contendo Tabela&#10;&#10;Descrição gerada automaticamente"/>
@@ -1469,7 +1429,7 @@
           <w:noProof/>
         </w:rPr>
         <w:drawing>
-          <wp:inline distT="0" distB="0" distL="0" distR="0" wp14:anchorId="2126BDA0" wp14:editId="6C01B886">
+          <wp:inline distT="0" distB="0" distL="0" distR="0" wp14:anchorId="108C00B6" wp14:editId="6603ED87">
             <wp:extent cx="5405120" cy="1757045"/>
             <wp:effectExtent l="0" t="0" r="5080" b="0"/>
             <wp:docPr id="31" name="Imagem 31" descr="Tabela&#10;&#10;Descrição gerada automaticamente com confiança média"/>
@@ -2404,21 +2364,788 @@
           <w:szCs w:val="24"/>
         </w:rPr>
       </w:pPr>
-      <w:r>
-        <w:rPr>
-          <w:sz w:val="24"/>
-          <w:szCs w:val="24"/>
-        </w:rPr>
-        <w:t>https://trello.com/b/7BLQNCGF/kanban-sp-medical-group</w:t>
-      </w:r>
+      <w:hyperlink r:id="rId12" w:history="1">
+        <w:r>
+          <w:rPr>
+            <w:rStyle w:val="Hyperlink"/>
+            <w:sz w:val="24"/>
+            <w:szCs w:val="24"/>
+          </w:rPr>
+          <w:t>https://trello.com/b/7BLQNCGF/kanba</w:t>
+        </w:r>
+        <w:r>
+          <w:rPr>
+            <w:rStyle w:val="Hyperlink"/>
+            <w:sz w:val="24"/>
+            <w:szCs w:val="24"/>
+          </w:rPr>
+          <w:t>n</w:t>
+        </w:r>
+        <w:r>
+          <w:rPr>
+            <w:rStyle w:val="Hyperlink"/>
+            <w:sz w:val="24"/>
+            <w:szCs w:val="24"/>
+          </w:rPr>
+          <w:t>-sp-medical-group</w:t>
+        </w:r>
+      </w:hyperlink>
+    </w:p>
+    <w:p>
+      <w:pPr>
+        <w:spacing w:line="276" w:lineRule="auto"/>
+        <w:ind w:left="-5" w:hanging="10"/>
+        <w:jc w:val="both"/>
+        <w:rPr>
+          <w:sz w:val="24"/>
+          <w:szCs w:val="24"/>
+        </w:rPr>
+      </w:pPr>
+    </w:p>
+    <w:p>
+      <w:pPr>
+        <w:pStyle w:val="Ttulo1"/>
+        <w:ind w:firstLine="0"/>
+      </w:pPr>
+      <w:bookmarkStart w:id="9" w:name="_Toc71092229"/>
+      <w:r>
+        <w:t>5.</w:t>
+      </w:r>
+      <w:r>
+        <w:t>Back-End</w:t>
+      </w:r>
+      <w:bookmarkEnd w:id="9"/>
+    </w:p>
+    <w:p>
+      <w:pPr>
+        <w:spacing w:line="276" w:lineRule="auto"/>
+        <w:ind w:left="-5" w:hanging="10"/>
+        <w:jc w:val="both"/>
+        <w:rPr>
+          <w:sz w:val="24"/>
+        </w:rPr>
+      </w:pPr>
+      <w:r>
+        <w:rPr>
+          <w:sz w:val="24"/>
+        </w:rPr>
+        <w:t xml:space="preserve">O </w:t>
+      </w:r>
+      <w:proofErr w:type="spellStart"/>
+      <w:r>
+        <w:rPr>
+          <w:sz w:val="24"/>
+        </w:rPr>
+        <w:t>Sp</w:t>
+      </w:r>
+      <w:proofErr w:type="spellEnd"/>
+      <w:r>
+        <w:rPr>
+          <w:sz w:val="24"/>
+        </w:rPr>
+        <w:t xml:space="preserve"> Medical </w:t>
+      </w:r>
+      <w:proofErr w:type="spellStart"/>
+      <w:r>
+        <w:rPr>
+          <w:sz w:val="24"/>
+        </w:rPr>
+        <w:t>Group</w:t>
+      </w:r>
+      <w:proofErr w:type="spellEnd"/>
+      <w:r>
+        <w:rPr>
+          <w:sz w:val="24"/>
+        </w:rPr>
+        <w:t>, funciona em base de um protocolo REST sobre uma web API, onde é feita a conexão da requisição do cliente ao banco de dados, criado em SQL server,</w:t>
+      </w:r>
+      <w:r>
+        <w:rPr>
+          <w:sz w:val="24"/>
+        </w:rPr>
+        <w:t xml:space="preserve"> A web </w:t>
+      </w:r>
+      <w:proofErr w:type="spellStart"/>
+      <w:r>
+        <w:rPr>
+          <w:sz w:val="24"/>
+        </w:rPr>
+        <w:t>Api</w:t>
+      </w:r>
+      <w:proofErr w:type="spellEnd"/>
+      <w:r>
+        <w:rPr>
+          <w:sz w:val="24"/>
+        </w:rPr>
+        <w:t xml:space="preserve"> do </w:t>
+      </w:r>
+      <w:proofErr w:type="spellStart"/>
+      <w:r>
+        <w:rPr>
+          <w:sz w:val="24"/>
+        </w:rPr>
+        <w:t>Sp</w:t>
+      </w:r>
+      <w:proofErr w:type="spellEnd"/>
+      <w:r>
+        <w:rPr>
+          <w:sz w:val="24"/>
+        </w:rPr>
+        <w:t xml:space="preserve"> Medical </w:t>
+      </w:r>
+      <w:proofErr w:type="spellStart"/>
+      <w:r>
+        <w:rPr>
+          <w:sz w:val="24"/>
+        </w:rPr>
+        <w:t>Group</w:t>
+      </w:r>
+      <w:proofErr w:type="spellEnd"/>
+      <w:r>
+        <w:rPr>
+          <w:sz w:val="24"/>
+        </w:rPr>
+        <w:t xml:space="preserve"> estará disponível por um curto prazo pela plataforma Azure da Microsoft em:</w:t>
+      </w:r>
+    </w:p>
+    <w:p>
+      <w:pPr>
+        <w:spacing w:line="276" w:lineRule="auto"/>
+        <w:ind w:left="-5" w:hanging="10"/>
+        <w:jc w:val="both"/>
+        <w:rPr>
+          <w:sz w:val="24"/>
+        </w:rPr>
+      </w:pPr>
+      <w:hyperlink r:id="rId13" w:history="1">
+        <w:r>
+          <w:rPr>
+            <w:rStyle w:val="Hyperlink"/>
+            <w:sz w:val="24"/>
+          </w:rPr>
+          <w:t>http://spmedicalgroup-webapi.azurewebsites.net/index.html</w:t>
+        </w:r>
+      </w:hyperlink>
+    </w:p>
+    <w:p>
+      <w:pPr>
+        <w:spacing w:line="276" w:lineRule="auto"/>
+        <w:ind w:left="-5" w:hanging="10"/>
+        <w:jc w:val="both"/>
+        <w:rPr>
+          <w:sz w:val="24"/>
+        </w:rPr>
+      </w:pPr>
+      <w:r>
+        <w:rPr>
+          <w:sz w:val="24"/>
+        </w:rPr>
+        <w:t xml:space="preserve">ou você pode clonar no repositório e usar sua própria </w:t>
+      </w:r>
+      <w:proofErr w:type="spellStart"/>
+      <w:r>
+        <w:rPr>
+          <w:sz w:val="24"/>
+        </w:rPr>
+        <w:t>maquina</w:t>
+      </w:r>
+      <w:proofErr w:type="spellEnd"/>
+      <w:r>
+        <w:rPr>
+          <w:sz w:val="24"/>
+        </w:rPr>
+        <w:t xml:space="preserve"> como local host:</w:t>
+      </w:r>
+    </w:p>
+    <w:p>
+      <w:pPr>
+        <w:spacing w:line="276" w:lineRule="auto"/>
+        <w:ind w:left="-5" w:hanging="10"/>
+        <w:jc w:val="both"/>
+        <w:rPr>
+          <w:sz w:val="24"/>
+        </w:rPr>
+      </w:pPr>
+      <w:hyperlink r:id="rId14" w:history="1">
+        <w:r>
+          <w:rPr>
+            <w:rStyle w:val="Hyperlink"/>
+            <w:sz w:val="24"/>
+          </w:rPr>
+          <w:t>https://github.com/BartH28/Sp-Medical-Group</w:t>
+        </w:r>
+      </w:hyperlink>
+    </w:p>
+    <w:p>
+      <w:pPr>
+        <w:spacing w:line="276" w:lineRule="auto"/>
+        <w:ind w:left="-5" w:hanging="10"/>
+        <w:jc w:val="both"/>
+        <w:rPr>
+          <w:sz w:val="24"/>
+        </w:rPr>
+      </w:pPr>
+      <w:r>
+        <w:rPr>
+          <w:sz w:val="24"/>
+        </w:rPr>
+        <w:t xml:space="preserve">Use o </w:t>
+      </w:r>
+      <w:proofErr w:type="spellStart"/>
+      <w:r>
+        <w:rPr>
+          <w:sz w:val="24"/>
+        </w:rPr>
+        <w:t>Postman</w:t>
+      </w:r>
+      <w:proofErr w:type="spellEnd"/>
+      <w:r>
+        <w:rPr>
+          <w:sz w:val="24"/>
+        </w:rPr>
+        <w:t xml:space="preserve"> para fazer requisições usando a sua </w:t>
+      </w:r>
+      <w:proofErr w:type="spellStart"/>
+      <w:r>
+        <w:rPr>
+          <w:sz w:val="24"/>
+        </w:rPr>
+        <w:t>localhost</w:t>
+      </w:r>
+      <w:proofErr w:type="spellEnd"/>
+      <w:r>
+        <w:rPr>
+          <w:sz w:val="24"/>
+        </w:rPr>
+        <w:t>/</w:t>
+      </w:r>
+      <w:proofErr w:type="spellStart"/>
+      <w:r>
+        <w:rPr>
+          <w:sz w:val="24"/>
+        </w:rPr>
+        <w:t>api</w:t>
+      </w:r>
+      <w:proofErr w:type="spellEnd"/>
+      <w:r>
+        <w:rPr>
+          <w:sz w:val="24"/>
+        </w:rPr>
+        <w:t>/(</w:t>
+      </w:r>
+      <w:proofErr w:type="spellStart"/>
+      <w:r>
+        <w:rPr>
+          <w:sz w:val="24"/>
+        </w:rPr>
+        <w:t>controller</w:t>
+      </w:r>
+      <w:proofErr w:type="spellEnd"/>
+      <w:r>
+        <w:rPr>
+          <w:sz w:val="24"/>
+        </w:rPr>
+        <w:t xml:space="preserve"> desejada), seguindo de acordo com os </w:t>
+      </w:r>
+      <w:proofErr w:type="spellStart"/>
+      <w:r>
+        <w:rPr>
+          <w:sz w:val="24"/>
+        </w:rPr>
+        <w:t>controller</w:t>
+      </w:r>
+      <w:proofErr w:type="spellEnd"/>
+      <w:r>
+        <w:rPr>
+          <w:sz w:val="24"/>
+        </w:rPr>
+        <w:t xml:space="preserve"> e os métodos.</w:t>
+      </w:r>
+    </w:p>
+    <w:p>
+      <w:pPr>
+        <w:pStyle w:val="Ttulo2"/>
+      </w:pPr>
+      <w:bookmarkStart w:id="10" w:name="_Toc71092231"/>
+      <w:r>
+        <w:t>Sistema Web</w:t>
+      </w:r>
+      <w:bookmarkEnd w:id="10"/>
+    </w:p>
+    <w:p>
+      <w:pPr>
+        <w:pStyle w:val="Ttulo3"/>
+      </w:pPr>
+      <w:bookmarkStart w:id="11" w:name="_Toc71092232"/>
+      <w:r>
+        <w:t>Perfis de usuário:</w:t>
+      </w:r>
+      <w:bookmarkEnd w:id="11"/>
+    </w:p>
+    <w:p>
+      <w:pPr>
+        <w:pStyle w:val="PargrafodaLista"/>
+        <w:numPr>
+          <w:ilvl w:val="0"/>
+          <w:numId w:val="2"/>
+        </w:numPr>
+        <w:spacing w:line="276" w:lineRule="auto"/>
+        <w:jc w:val="both"/>
+        <w:rPr>
+          <w:sz w:val="24"/>
+        </w:rPr>
+      </w:pPr>
+      <w:r>
+        <w:rPr>
+          <w:b/>
+          <w:sz w:val="24"/>
+        </w:rPr>
+        <w:t>Administrador</w:t>
+      </w:r>
+      <w:r>
+        <w:rPr>
+          <w:sz w:val="24"/>
+        </w:rPr>
+        <w:t>: Área administrativa d</w:t>
+      </w:r>
+      <w:r>
+        <w:rPr>
+          <w:sz w:val="24"/>
+        </w:rPr>
+        <w:t xml:space="preserve">o </w:t>
+      </w:r>
+      <w:proofErr w:type="spellStart"/>
+      <w:r>
+        <w:rPr>
+          <w:sz w:val="24"/>
+        </w:rPr>
+        <w:t>Sp</w:t>
+      </w:r>
+      <w:proofErr w:type="spellEnd"/>
+      <w:r>
+        <w:rPr>
+          <w:sz w:val="24"/>
+        </w:rPr>
+        <w:t xml:space="preserve"> Medical </w:t>
+      </w:r>
+      <w:proofErr w:type="spellStart"/>
+      <w:r>
+        <w:rPr>
+          <w:sz w:val="24"/>
+          <w:u w:val="single"/>
+        </w:rPr>
+        <w:t>Group</w:t>
+      </w:r>
+      <w:proofErr w:type="spellEnd"/>
+      <w:r>
+        <w:rPr>
+          <w:sz w:val="24"/>
+        </w:rPr>
+        <w:t>;</w:t>
+      </w:r>
+    </w:p>
+    <w:p>
+      <w:pPr>
+        <w:pStyle w:val="PargrafodaLista"/>
+        <w:numPr>
+          <w:ilvl w:val="0"/>
+          <w:numId w:val="2"/>
+        </w:numPr>
+        <w:spacing w:line="276" w:lineRule="auto"/>
+        <w:jc w:val="both"/>
+        <w:rPr>
+          <w:sz w:val="24"/>
+        </w:rPr>
+      </w:pPr>
+      <w:r>
+        <w:rPr>
+          <w:b/>
+          <w:sz w:val="24"/>
+        </w:rPr>
+        <w:t>Paciente</w:t>
+      </w:r>
+      <w:r>
+        <w:rPr>
+          <w:sz w:val="24"/>
+        </w:rPr>
+        <w:t xml:space="preserve">: </w:t>
+      </w:r>
+      <w:r>
+        <w:rPr>
+          <w:sz w:val="24"/>
+        </w:rPr>
+        <w:t>É um cliente</w:t>
+      </w:r>
+      <w:r>
+        <w:rPr>
+          <w:sz w:val="24"/>
+        </w:rPr>
+        <w:t>.</w:t>
+      </w:r>
+    </w:p>
+    <w:p>
+      <w:pPr>
+        <w:pStyle w:val="PargrafodaLista"/>
+        <w:numPr>
+          <w:ilvl w:val="0"/>
+          <w:numId w:val="2"/>
+        </w:numPr>
+        <w:spacing w:line="276" w:lineRule="auto"/>
+        <w:jc w:val="both"/>
+        <w:rPr>
+          <w:sz w:val="24"/>
+        </w:rPr>
+      </w:pPr>
+      <w:r>
+        <w:rPr>
+          <w:b/>
+          <w:sz w:val="24"/>
+        </w:rPr>
+        <w:t>Médico</w:t>
+      </w:r>
+      <w:r>
+        <w:rPr>
+          <w:sz w:val="24"/>
+        </w:rPr>
+        <w:t>:</w:t>
+      </w:r>
+      <w:r>
+        <w:rPr>
+          <w:sz w:val="24"/>
+        </w:rPr>
+        <w:t xml:space="preserve"> </w:t>
+      </w:r>
+      <w:r>
+        <w:rPr>
+          <w:sz w:val="24"/>
+        </w:rPr>
+        <w:t>Area profissional</w:t>
+      </w:r>
+      <w:r>
+        <w:rPr>
+          <w:sz w:val="24"/>
+        </w:rPr>
+        <w:t>.</w:t>
+      </w:r>
+    </w:p>
+    <w:p>
+      <w:pPr>
+        <w:pStyle w:val="Ttulo3"/>
+      </w:pPr>
+      <w:bookmarkStart w:id="12" w:name="_Toc71092233"/>
+      <w:r>
+        <w:t>Funcionalidades:</w:t>
+      </w:r>
+      <w:bookmarkEnd w:id="12"/>
+    </w:p>
+    <w:p>
+      <w:pPr>
+        <w:pStyle w:val="PargrafodaLista"/>
+        <w:numPr>
+          <w:ilvl w:val="0"/>
+          <w:numId w:val="3"/>
+        </w:numPr>
+        <w:spacing w:line="276" w:lineRule="auto"/>
+        <w:jc w:val="both"/>
+        <w:rPr>
+          <w:sz w:val="24"/>
+        </w:rPr>
+      </w:pPr>
+      <w:r>
+        <w:rPr>
+          <w:sz w:val="24"/>
+        </w:rPr>
+        <w:t xml:space="preserve">O </w:t>
+      </w:r>
+      <w:r>
+        <w:rPr>
+          <w:b/>
+          <w:sz w:val="24"/>
+        </w:rPr>
+        <w:t>administrador</w:t>
+      </w:r>
+      <w:r>
+        <w:rPr>
+          <w:sz w:val="24"/>
+        </w:rPr>
+        <w:t xml:space="preserve"> poderá cadastrar qualquer tipo de usuário;</w:t>
+      </w:r>
+    </w:p>
+    <w:p>
+      <w:pPr>
+        <w:pStyle w:val="PargrafodaLista"/>
+        <w:numPr>
+          <w:ilvl w:val="0"/>
+          <w:numId w:val="3"/>
+        </w:numPr>
+        <w:spacing w:line="276" w:lineRule="auto"/>
+        <w:jc w:val="both"/>
+        <w:rPr>
+          <w:sz w:val="24"/>
+        </w:rPr>
+      </w:pPr>
+      <w:r>
+        <w:rPr>
+          <w:sz w:val="24"/>
+        </w:rPr>
+        <w:t xml:space="preserve">O </w:t>
+      </w:r>
+      <w:r>
+        <w:rPr>
+          <w:b/>
+          <w:sz w:val="24"/>
+        </w:rPr>
+        <w:t>administrador</w:t>
+      </w:r>
+      <w:r>
+        <w:rPr>
+          <w:sz w:val="24"/>
+        </w:rPr>
+        <w:t xml:space="preserve"> poderá cadastrar os dados da instituição;</w:t>
+      </w:r>
+    </w:p>
+    <w:p>
+      <w:pPr>
+        <w:pStyle w:val="PargrafodaLista"/>
+        <w:numPr>
+          <w:ilvl w:val="0"/>
+          <w:numId w:val="3"/>
+        </w:numPr>
+        <w:spacing w:line="276" w:lineRule="auto"/>
+        <w:jc w:val="both"/>
+        <w:rPr>
+          <w:sz w:val="24"/>
+        </w:rPr>
+      </w:pPr>
+      <w:r>
+        <w:rPr>
+          <w:sz w:val="24"/>
+        </w:rPr>
+        <w:t xml:space="preserve">O </w:t>
+      </w:r>
+      <w:r>
+        <w:rPr>
+          <w:b/>
+          <w:sz w:val="24"/>
+        </w:rPr>
+        <w:t>administrador</w:t>
+      </w:r>
+      <w:r>
+        <w:rPr>
+          <w:sz w:val="24"/>
+        </w:rPr>
+        <w:t xml:space="preserve"> poderá </w:t>
+      </w:r>
+      <w:r>
+        <w:rPr>
+          <w:sz w:val="24"/>
+        </w:rPr>
+        <w:t>agendar consultas</w:t>
+      </w:r>
+      <w:r>
+        <w:rPr>
+          <w:sz w:val="24"/>
+        </w:rPr>
+        <w:t>;</w:t>
+      </w:r>
+    </w:p>
+    <w:p>
+      <w:pPr>
+        <w:pStyle w:val="PargrafodaLista"/>
+        <w:numPr>
+          <w:ilvl w:val="0"/>
+          <w:numId w:val="3"/>
+        </w:numPr>
+        <w:spacing w:line="276" w:lineRule="auto"/>
+        <w:jc w:val="both"/>
+        <w:rPr>
+          <w:sz w:val="24"/>
+        </w:rPr>
+      </w:pPr>
+      <w:r>
+        <w:rPr>
+          <w:sz w:val="24"/>
+        </w:rPr>
+        <w:t xml:space="preserve">O </w:t>
+      </w:r>
+      <w:r>
+        <w:rPr>
+          <w:b/>
+          <w:sz w:val="24"/>
+        </w:rPr>
+        <w:t>administrador</w:t>
+      </w:r>
+      <w:r>
+        <w:rPr>
+          <w:sz w:val="24"/>
+        </w:rPr>
+        <w:t xml:space="preserve"> poderá </w:t>
+      </w:r>
+      <w:r>
+        <w:rPr>
+          <w:sz w:val="24"/>
+        </w:rPr>
+        <w:t>cancelar</w:t>
+      </w:r>
+      <w:r>
+        <w:rPr>
+          <w:sz w:val="24"/>
+        </w:rPr>
+        <w:t xml:space="preserve"> consultas;</w:t>
+      </w:r>
+    </w:p>
+    <w:p>
+      <w:pPr>
+        <w:pStyle w:val="PargrafodaLista"/>
+        <w:numPr>
+          <w:ilvl w:val="0"/>
+          <w:numId w:val="3"/>
+        </w:numPr>
+        <w:spacing w:line="276" w:lineRule="auto"/>
+        <w:jc w:val="both"/>
+        <w:rPr>
+          <w:sz w:val="24"/>
+        </w:rPr>
+      </w:pPr>
+      <w:r>
+        <w:rPr>
+          <w:sz w:val="24"/>
+        </w:rPr>
+        <w:t xml:space="preserve">O </w:t>
+      </w:r>
+      <w:r>
+        <w:rPr>
+          <w:b/>
+          <w:sz w:val="24"/>
+        </w:rPr>
+        <w:t xml:space="preserve">médico </w:t>
+      </w:r>
+      <w:r>
+        <w:rPr>
+          <w:sz w:val="24"/>
+        </w:rPr>
+        <w:t>poderá colocar uma descrição em suas consultas;</w:t>
+      </w:r>
+    </w:p>
+    <w:p>
+      <w:pPr>
+        <w:pStyle w:val="PargrafodaLista"/>
+        <w:numPr>
+          <w:ilvl w:val="0"/>
+          <w:numId w:val="3"/>
+        </w:numPr>
+        <w:spacing w:line="276" w:lineRule="auto"/>
+        <w:jc w:val="both"/>
+        <w:rPr>
+          <w:sz w:val="24"/>
+        </w:rPr>
+      </w:pPr>
+      <w:r>
+        <w:rPr>
+          <w:sz w:val="24"/>
+        </w:rPr>
+        <w:t xml:space="preserve">O </w:t>
+      </w:r>
+      <w:r>
+        <w:rPr>
+          <w:b/>
+          <w:bCs/>
+          <w:sz w:val="24"/>
+        </w:rPr>
+        <w:t>médico</w:t>
+      </w:r>
+      <w:r>
+        <w:rPr>
+          <w:sz w:val="24"/>
+        </w:rPr>
+        <w:t xml:space="preserve"> poderá ver os agendamentos (consultas) associados a ele;</w:t>
+      </w:r>
+    </w:p>
+    <w:p>
+      <w:pPr>
+        <w:pStyle w:val="PargrafodaLista"/>
+        <w:numPr>
+          <w:ilvl w:val="0"/>
+          <w:numId w:val="3"/>
+        </w:numPr>
+        <w:spacing w:line="276" w:lineRule="auto"/>
+        <w:jc w:val="both"/>
+        <w:rPr>
+          <w:sz w:val="24"/>
+        </w:rPr>
+      </w:pPr>
+      <w:r>
+        <w:rPr>
+          <w:sz w:val="24"/>
+        </w:rPr>
+        <w:t xml:space="preserve">O </w:t>
+      </w:r>
+      <w:r>
+        <w:rPr>
+          <w:b/>
+          <w:bCs/>
+          <w:sz w:val="24"/>
+        </w:rPr>
+        <w:t>paciente</w:t>
+      </w:r>
+      <w:r>
+        <w:rPr>
+          <w:sz w:val="24"/>
+        </w:rPr>
+        <w:t xml:space="preserve"> poderá visualizar suas próprias consultas;</w:t>
+      </w:r>
+    </w:p>
+    <w:p>
+      <w:pPr>
+        <w:pStyle w:val="PargrafodaLista"/>
+        <w:numPr>
+          <w:ilvl w:val="0"/>
+          <w:numId w:val="3"/>
+        </w:numPr>
+        <w:spacing w:line="276" w:lineRule="auto"/>
+        <w:jc w:val="both"/>
+        <w:rPr>
+          <w:sz w:val="24"/>
+        </w:rPr>
+      </w:pPr>
+      <w:r>
+        <w:rPr>
+          <w:sz w:val="24"/>
+        </w:rPr>
+        <w:t xml:space="preserve">O </w:t>
+      </w:r>
+      <w:r>
+        <w:rPr>
+          <w:b/>
+          <w:sz w:val="24"/>
+        </w:rPr>
+        <w:t>administrador</w:t>
+      </w:r>
+      <w:r>
+        <w:rPr>
+          <w:sz w:val="24"/>
+        </w:rPr>
+        <w:t xml:space="preserve"> poderá cadastrar eventos livres ou restritos;</w:t>
+      </w:r>
+    </w:p>
+    <w:p>
+      <w:pPr>
+        <w:pStyle w:val="PargrafodaLista"/>
+        <w:spacing w:line="276" w:lineRule="auto"/>
+        <w:ind w:left="705"/>
+        <w:jc w:val="both"/>
+        <w:rPr>
+          <w:sz w:val="24"/>
+        </w:rPr>
+      </w:pPr>
     </w:p>
     <w:sectPr>
-      <w:headerReference w:type="even" r:id="rId12"/>
-      <w:headerReference w:type="default" r:id="rId13"/>
-      <w:footerReference w:type="even" r:id="rId14"/>
-      <w:footerReference w:type="default" r:id="rId15"/>
-      <w:headerReference w:type="first" r:id="rId16"/>
-      <w:footerReference w:type="first" r:id="rId17"/>
+      <w:headerReference w:type="even" r:id="rId15"/>
+      <w:headerReference w:type="default" r:id="rId16"/>
+      <w:footerReference w:type="even" r:id="rId17"/>
+      <w:footerReference w:type="default" r:id="rId18"/>
+      <w:headerReference w:type="first" r:id="rId19"/>
+      <w:footerReference w:type="first" r:id="rId20"/>
       <w:pgSz w:w="11906" w:h="16838"/>
       <w:pgMar w:top="751" w:right="1126" w:bottom="1484" w:left="2268" w:header="720" w:footer="427" w:gutter="0"/>
       <w:pgNumType w:start="1"/>
@@ -2471,7 +3198,7 @@
         <w:noProof/>
       </w:rPr>
       <w:drawing>
-        <wp:anchor distT="0" distB="0" distL="114300" distR="114300" simplePos="0" relativeHeight="251664384" behindDoc="0" locked="0" layoutInCell="1" hidden="0" allowOverlap="1">
+        <wp:anchor distT="0" distB="0" distL="114300" distR="114300" simplePos="0" relativeHeight="251664384" behindDoc="0" locked="0" layoutInCell="1" hidden="0" allowOverlap="1" wp14:anchorId="01A8BD6D" wp14:editId="4177C089">
           <wp:simplePos x="0" y="0"/>
           <wp:positionH relativeFrom="column">
             <wp:posOffset>4029075</wp:posOffset>
@@ -2536,7 +3263,7 @@
         <w:noProof/>
       </w:rPr>
       <w:drawing>
-        <wp:anchor distT="0" distB="0" distL="114300" distR="114300" simplePos="0" relativeHeight="251662336" behindDoc="0" locked="0" layoutInCell="1" hidden="0" allowOverlap="1">
+        <wp:anchor distT="0" distB="0" distL="114300" distR="114300" simplePos="0" relativeHeight="251662336" behindDoc="0" locked="0" layoutInCell="1" hidden="0" allowOverlap="1" wp14:anchorId="2A221B9E" wp14:editId="798A4527">
           <wp:simplePos x="0" y="0"/>
           <wp:positionH relativeFrom="column">
             <wp:posOffset>4029075</wp:posOffset>
@@ -2601,7 +3328,7 @@
         <w:noProof/>
       </w:rPr>
       <w:drawing>
-        <wp:anchor distT="0" distB="0" distL="114300" distR="114300" simplePos="0" relativeHeight="251663360" behindDoc="0" locked="0" layoutInCell="1" hidden="0" allowOverlap="1">
+        <wp:anchor distT="0" distB="0" distL="114300" distR="114300" simplePos="0" relativeHeight="251663360" behindDoc="0" locked="0" layoutInCell="1" hidden="0" allowOverlap="1" wp14:anchorId="4995E44D" wp14:editId="16644527">
           <wp:simplePos x="0" y="0"/>
           <wp:positionH relativeFrom="column">
             <wp:posOffset>4029075</wp:posOffset>
@@ -2683,7 +3410,7 @@
       <mc:AlternateContent>
         <mc:Choice Requires="wpg">
           <w:drawing>
-            <wp:anchor distT="0" distB="0" distL="0" distR="0" simplePos="0" relativeHeight="251661312" behindDoc="1" locked="0" layoutInCell="1" hidden="0" allowOverlap="1">
+            <wp:anchor distT="0" distB="0" distL="0" distR="0" simplePos="0" relativeHeight="251661312" behindDoc="1" locked="0" layoutInCell="1" hidden="0" allowOverlap="1" wp14:anchorId="72E8878A" wp14:editId="5DA4B763">
               <wp:simplePos x="0" y="0"/>
               <wp:positionH relativeFrom="page">
                 <wp:posOffset>0</wp:posOffset>
@@ -2914,47 +3641,59 @@
             </wp:anchor>
           </w:drawing>
         </mc:Choice>
-        <mc:Fallback xmlns:dgm="http://schemas.openxmlformats.org/drawingml/2006/diagram" xmlns:lc="http://schemas.openxmlformats.org/drawingml/2006/lockedCanvas" xmlns:c="http://schemas.openxmlformats.org/drawingml/2006/chart" xmlns:pic="http://schemas.openxmlformats.org/drawingml/2006/picture" xmlns:a="http://schemas.openxmlformats.org/drawingml/2006/main" xmlns:sl="http://schemas.openxmlformats.org/schemaLibrary/2006/main">
-          <w:drawing>
-            <wp:anchor allowOverlap="1" behindDoc="1" distB="0" distT="0" distL="0" distR="0" hidden="0" layoutInCell="1" locked="0" relativeHeight="0" simplePos="0">
-              <wp:simplePos x="0" y="0"/>
-              <wp:positionH relativeFrom="page">
-                <wp:posOffset>0</wp:posOffset>
-              </wp:positionH>
-              <wp:positionV relativeFrom="page">
-                <wp:posOffset>2643886</wp:posOffset>
-              </wp:positionV>
-              <wp:extent cx="929640" cy="5461000"/>
-              <wp:effectExtent b="0" l="0" r="0" t="0"/>
-              <wp:wrapNone/>
-              <wp:docPr id="3" name="image4.png"/>
-              <a:graphic>
-                <a:graphicData uri="http://schemas.openxmlformats.org/drawingml/2006/picture">
-                  <pic:pic>
-                    <pic:nvPicPr>
-                      <pic:cNvPr id="0" name="image4.png"/>
-                      <pic:cNvPicPr preferRelativeResize="0"/>
-                    </pic:nvPicPr>
-                    <pic:blipFill>
-                      <a:blip r:embed="rId2"/>
-                      <a:srcRect/>
-                      <a:stretch>
-                        <a:fillRect/>
-                      </a:stretch>
-                    </pic:blipFill>
-                    <pic:spPr>
-                      <a:xfrm>
-                        <a:off x="0" y="0"/>
-                        <a:ext cx="929640" cy="5461000"/>
-                      </a:xfrm>
-                      <a:prstGeom prst="rect"/>
-                      <a:ln/>
-                    </pic:spPr>
-                  </pic:pic>
-                </a:graphicData>
-              </a:graphic>
-            </wp:anchor>
-          </w:drawing>
+        <mc:Fallback>
+          <w:pict>
+            <v:group w14:anchorId="72E8878A" id="Agrupar 3" o:spid="_x0000_s1026" style="position:absolute;margin-left:0;margin-top:208.2pt;width:73.2pt;height:430pt;z-index:-251655168;mso-wrap-distance-left:0;mso-wrap-distance-right:0;mso-position-horizontal-relative:page;mso-position-vertical-relative:page" coordorigin="48811,10495" coordsize="9296,54610" o:gfxdata="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">
+              <v:group id="Agrupar 21" o:spid="_x0000_s1027" style="position:absolute;left:48811;top:10495;width:9297;height:54610" coordsize="9296,54610" o:gfxdata="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">
+                <v:rect id="Retângulo 22" o:spid="_x0000_s1028" style="position:absolute;width:9296;height:54610;visibility:visible;mso-wrap-style:square;v-text-anchor:middle" o:gfxdata="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" filled="f" stroked="f">
+                  <v:textbox inset="2.53958mm,2.53958mm,2.53958mm,2.53958mm">
+                    <w:txbxContent>
+                      <w:p>
+                        <w:pPr>
+                          <w:spacing w:after="0" w:line="240" w:lineRule="auto"/>
+                          <w:textDirection w:val="btLr"/>
+                        </w:pPr>
+                      </w:p>
+                    </w:txbxContent>
+                  </v:textbox>
+                </v:rect>
+                <v:shape id="Forma Livre: Forma 23" o:spid="_x0000_s1029" style="position:absolute;width:4191;height:54610;visibility:visible;mso-wrap-style:square;v-text-anchor:middle" coordsize="419100,5461000" o:gfxdata="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" path="m,l419100,r,5461000l,5461000,,e" fillcolor="red" stroked="f">
+                  <v:path arrowok="t" o:extrusionok="f"/>
+                </v:shape>
+                <v:shape id="Forma Livre: Forma 24" o:spid="_x0000_s1030" style="position:absolute;width:4191;height:54610;visibility:visible;mso-wrap-style:square;v-text-anchor:middle" coordsize="419100,5461000" o:gfxdata="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" path="m,5461000r419100,l419100,,,,,5461000xe" filled="f" strokecolor="red" strokeweight="1pt">
+                  <v:stroke startarrowwidth="narrow" startarrowlength="short" endarrowwidth="narrow" endarrowlength="short" miterlimit="83231f" joinstyle="miter"/>
+                  <v:path arrowok="t" o:extrusionok="f"/>
+                </v:shape>
+                <v:shapetype id="_x0000_t75" coordsize="21600,21600" o:spt="75" o:preferrelative="t" path="m@4@5l@4@11@9@11@9@5xe" filled="f" stroked="f">
+                  <v:stroke joinstyle="miter"/>
+                  <v:formulas>
+                    <v:f eqn="if lineDrawn pixelLineWidth 0"/>
+                    <v:f eqn="sum @0 1 0"/>
+                    <v:f eqn="sum 0 0 @1"/>
+                    <v:f eqn="prod @2 1 2"/>
+                    <v:f eqn="prod @3 21600 pixelWidth"/>
+                    <v:f eqn="prod @3 21600 pixelHeight"/>
+                    <v:f eqn="sum @0 0 1"/>
+                    <v:f eqn="prod @6 1 2"/>
+                    <v:f eqn="prod @7 21600 pixelWidth"/>
+                    <v:f eqn="sum @8 21600 0"/>
+                    <v:f eqn="prod @7 21600 pixelHeight"/>
+                    <v:f eqn="sum @10 21600 0"/>
+                  </v:formulas>
+                  <v:path o:extrusionok="f" gradientshapeok="t" o:connecttype="rect"/>
+                  <o:lock v:ext="edit" aspectratio="t"/>
+                </v:shapetype>
+                <v:shape id="Shape 15" o:spid="_x0000_s1031" type="#_x0000_t75" style="position:absolute;left:4648;top:109;width:4648;height:54010;visibility:visible;mso-wrap-style:square" o:preferrelative="f" o:gfxdata="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">
+                  <v:imagedata r:id="rId2" o:title=""/>
+                </v:shape>
+                <v:shape id="Forma Livre: Forma 26" o:spid="_x0000_s1032" style="position:absolute;left:6477;top:11811;width:0;height:7366;visibility:visible;mso-wrap-style:square;v-text-anchor:middle" coordsize="120000,736600" o:gfxdata="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" path="m,736600l,e" filled="f" strokecolor="red">
+                  <v:stroke startarrowwidth="narrow" startarrowlength="short" endarrowwidth="narrow" endarrowlength="short" miterlimit="83231f" joinstyle="miter"/>
+                  <v:path arrowok="t" o:extrusionok="f"/>
+                </v:shape>
+              </v:group>
+              <w10:wrap anchorx="page" anchory="page"/>
+            </v:group>
+          </w:pict>
         </mc:Fallback>
       </mc:AlternateContent>
     </w:r>
@@ -2972,7 +3711,7 @@
       <mc:AlternateContent>
         <mc:Choice Requires="wpg">
           <w:drawing>
-            <wp:anchor distT="0" distB="0" distL="114300" distR="114300" simplePos="0" relativeHeight="251658240" behindDoc="0" locked="0" layoutInCell="1" hidden="0" allowOverlap="1">
+            <wp:anchor distT="0" distB="0" distL="114300" distR="114300" simplePos="0" relativeHeight="251658240" behindDoc="0" locked="0" layoutInCell="1" hidden="0" allowOverlap="1" wp14:anchorId="131C2D5B" wp14:editId="3B04AE1C">
               <wp:simplePos x="0" y="0"/>
               <wp:positionH relativeFrom="page">
                 <wp:posOffset>500742</wp:posOffset>
@@ -3100,21 +3839,12 @@
                                 <w:spacing w:line="258" w:lineRule="auto"/>
                                 <w:textDirection w:val="btLr"/>
                               </w:pPr>
-                              <w:proofErr w:type="gramStart"/>
                               <w:r>
                                 <w:rPr>
                                   <w:color w:val="FF0000"/>
                                   <w:sz w:val="24"/>
                                 </w:rPr>
-                                <w:t>SENAI .</w:t>
-                              </w:r>
-                              <w:proofErr w:type="gramEnd"/>
-                              <w:r>
-                                <w:rPr>
-                                  <w:color w:val="FF0000"/>
-                                  <w:sz w:val="24"/>
-                                </w:rPr>
-                                <w:t xml:space="preserve"> SP</w:t>
+                                <w:t>SENAI . SP</w:t>
                               </w:r>
                             </w:p>
                           </w:txbxContent>
@@ -3167,47 +3897,85 @@
             </wp:anchor>
           </w:drawing>
         </mc:Choice>
-        <mc:Fallback xmlns:dgm="http://schemas.openxmlformats.org/drawingml/2006/diagram" xmlns:lc="http://schemas.openxmlformats.org/drawingml/2006/lockedCanvas" xmlns:c="http://schemas.openxmlformats.org/drawingml/2006/chart" xmlns:pic="http://schemas.openxmlformats.org/drawingml/2006/picture" xmlns:a="http://schemas.openxmlformats.org/drawingml/2006/main" xmlns:sl="http://schemas.openxmlformats.org/schemaLibrary/2006/main">
-          <w:drawing>
-            <wp:anchor allowOverlap="1" behindDoc="0" distB="0" distT="0" distL="114300" distR="114300" hidden="0" layoutInCell="1" locked="0" relativeHeight="0" simplePos="0">
-              <wp:simplePos x="0" y="0"/>
-              <wp:positionH relativeFrom="page">
-                <wp:posOffset>500742</wp:posOffset>
-              </wp:positionH>
-              <wp:positionV relativeFrom="page">
-                <wp:posOffset>2473234</wp:posOffset>
-              </wp:positionV>
-              <wp:extent cx="191787" cy="5589855"/>
-              <wp:effectExtent b="0" l="0" r="0" t="0"/>
-              <wp:wrapSquare wrapText="bothSides" distB="0" distT="0" distL="114300" distR="114300"/>
-              <wp:docPr id="2" name="image3.png"/>
-              <a:graphic>
-                <a:graphicData uri="http://schemas.openxmlformats.org/drawingml/2006/picture">
-                  <pic:pic>
-                    <pic:nvPicPr>
-                      <pic:cNvPr id="0" name="image3.png"/>
-                      <pic:cNvPicPr preferRelativeResize="0"/>
-                    </pic:nvPicPr>
-                    <pic:blipFill>
-                      <a:blip r:embed="rId1"/>
-                      <a:srcRect/>
-                      <a:stretch>
-                        <a:fillRect/>
-                      </a:stretch>
-                    </pic:blipFill>
-                    <pic:spPr>
-                      <a:xfrm>
-                        <a:off x="0" y="0"/>
-                        <a:ext cx="191787" cy="5589855"/>
-                      </a:xfrm>
-                      <a:prstGeom prst="rect"/>
-                      <a:ln/>
-                    </pic:spPr>
-                  </pic:pic>
-                </a:graphicData>
-              </a:graphic>
-            </wp:anchor>
-          </w:drawing>
+        <mc:Fallback>
+          <w:pict>
+            <v:group w14:anchorId="131C2D5B" id="Agrupar 1" o:spid="_x0000_s1033" style="position:absolute;margin-left:39.45pt;margin-top:194.75pt;width:15.1pt;height:440.15pt;z-index:251658240;mso-position-horizontal-relative:page;mso-position-vertical-relative:page" coordorigin="52501,9850" coordsize="1917,55898" o:gfxdata="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">
+              <v:group id="Agrupar 2" o:spid="_x0000_s1034" style="position:absolute;left:52501;top:9850;width:1917;height:55899" coordorigin=",-2462" coordsize="2305,55365" o:gfxdata="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">
+                <v:rect id="Retângulo 4" o:spid="_x0000_s1035" style="position:absolute;top:-2462;width:2305;height:55364;visibility:visible;mso-wrap-style:square;v-text-anchor:middle" o:gfxdata="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" filled="f" stroked="f">
+                  <v:textbox inset="2.53958mm,2.53958mm,2.53958mm,2.53958mm">
+                    <w:txbxContent>
+                      <w:p>
+                        <w:pPr>
+                          <w:spacing w:after="0" w:line="240" w:lineRule="auto"/>
+                          <w:textDirection w:val="btLr"/>
+                        </w:pPr>
+                      </w:p>
+                    </w:txbxContent>
+                  </v:textbox>
+                </v:rect>
+                <v:rect id="Retângulo 5" o:spid="_x0000_s1036" style="position:absolute;left:-15360;top:35237;width:33025;height:2305;rotation:-5898239fd;visibility:visible;mso-wrap-style:square;v-text-anchor:top" o:gfxdata="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" filled="f" stroked="f">
+                  <v:textbox inset="0,0,0,0">
+                    <w:txbxContent>
+                      <w:p>
+                        <w:pPr>
+                          <w:spacing w:line="258" w:lineRule="auto"/>
+                          <w:textDirection w:val="btLr"/>
+                        </w:pPr>
+                        <w:r>
+                          <w:rPr>
+                            <w:rFonts w:ascii="Arial" w:eastAsia="Arial" w:hAnsi="Arial" w:cs="Arial"/>
+                            <w:b/>
+                            <w:color w:val="000000"/>
+                            <w:sz w:val="24"/>
+                          </w:rPr>
+                          <w:t xml:space="preserve">TÉCNICO EM DESENVOLVIMENTO </w:t>
+                        </w:r>
+                      </w:p>
+                    </w:txbxContent>
+                  </v:textbox>
+                </v:rect>
+                <v:rect id="Retângulo 6" o:spid="_x0000_s1037" style="position:absolute;left:-5164;top:2938;width:12869;height:2069;rotation:-5898239fd;visibility:visible;mso-wrap-style:square;v-text-anchor:top" o:gfxdata="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" filled="f" stroked="f">
+                  <v:textbox inset="0,0,0,0">
+                    <w:txbxContent>
+                      <w:p>
+                        <w:pPr>
+                          <w:spacing w:line="258" w:lineRule="auto"/>
+                          <w:textDirection w:val="btLr"/>
+                        </w:pPr>
+                        <w:r>
+                          <w:rPr>
+                            <w:color w:val="FF0000"/>
+                            <w:sz w:val="24"/>
+                          </w:rPr>
+                          <w:t>SENAI . SP</w:t>
+                        </w:r>
+                      </w:p>
+                    </w:txbxContent>
+                  </v:textbox>
+                </v:rect>
+                <v:rect id="Retângulo 7" o:spid="_x0000_s1038" style="position:absolute;left:1042;top:-919;width:458;height:2069;rotation:-5898239fd;visibility:visible;mso-wrap-style:square;v-text-anchor:top" o:gfxdata="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" filled="f" stroked="f">
+                  <v:textbox inset="0,0,0,0">
+                    <w:txbxContent>
+                      <w:p>
+                        <w:pPr>
+                          <w:spacing w:line="258" w:lineRule="auto"/>
+                          <w:textDirection w:val="btLr"/>
+                        </w:pPr>
+                        <w:r>
+                          <w:rPr>
+                            <w:color w:val="000000"/>
+                            <w:sz w:val="24"/>
+                          </w:rPr>
+                          <w:t xml:space="preserve"> </w:t>
+                        </w:r>
+                      </w:p>
+                    </w:txbxContent>
+                  </v:textbox>
+                </v:rect>
+              </v:group>
+              <w10:wrap type="square" anchorx="page" anchory="page"/>
+            </v:group>
+          </w:pict>
         </mc:Fallback>
       </mc:AlternateContent>
     </w:r>
@@ -3218,7 +3986,7 @@
       <mc:AlternateContent>
         <mc:Choice Requires="wpg">
           <w:drawing>
-            <wp:anchor distT="0" distB="0" distL="0" distR="0" simplePos="0" relativeHeight="251659264" behindDoc="1" locked="0" layoutInCell="1" hidden="0" allowOverlap="1">
+            <wp:anchor distT="0" distB="0" distL="0" distR="0" simplePos="0" relativeHeight="251659264" behindDoc="1" locked="0" layoutInCell="1" hidden="0" allowOverlap="1" wp14:anchorId="3D984EE6" wp14:editId="1717A885">
               <wp:simplePos x="0" y="0"/>
               <wp:positionH relativeFrom="page">
                 <wp:posOffset>0</wp:posOffset>
@@ -3423,47 +4191,37 @@
             </wp:anchor>
           </w:drawing>
         </mc:Choice>
-        <mc:Fallback xmlns:dgm="http://schemas.openxmlformats.org/drawingml/2006/diagram" xmlns:lc="http://schemas.openxmlformats.org/drawingml/2006/lockedCanvas" xmlns:c="http://schemas.openxmlformats.org/drawingml/2006/chart" xmlns:pic="http://schemas.openxmlformats.org/drawingml/2006/picture" xmlns:a="http://schemas.openxmlformats.org/drawingml/2006/main" xmlns:sl="http://schemas.openxmlformats.org/schemaLibrary/2006/main">
-          <w:drawing>
-            <wp:anchor allowOverlap="1" behindDoc="1" distB="0" distT="0" distL="0" distR="0" hidden="0" layoutInCell="1" locked="0" relativeHeight="0" simplePos="0">
-              <wp:simplePos x="0" y="0"/>
-              <wp:positionH relativeFrom="page">
-                <wp:posOffset>0</wp:posOffset>
-              </wp:positionH>
-              <wp:positionV relativeFrom="page">
-                <wp:posOffset>2640839</wp:posOffset>
-              </wp:positionV>
-              <wp:extent cx="647700" cy="5461000"/>
-              <wp:effectExtent b="0" l="0" r="0" t="0"/>
-              <wp:wrapNone/>
-              <wp:docPr id="4" name="image5.png"/>
-              <a:graphic>
-                <a:graphicData uri="http://schemas.openxmlformats.org/drawingml/2006/picture">
-                  <pic:pic>
-                    <pic:nvPicPr>
-                      <pic:cNvPr id="0" name="image5.png"/>
-                      <pic:cNvPicPr preferRelativeResize="0"/>
-                    </pic:nvPicPr>
-                    <pic:blipFill>
-                      <a:blip r:embed="rId2"/>
-                      <a:srcRect/>
-                      <a:stretch>
-                        <a:fillRect/>
-                      </a:stretch>
-                    </pic:blipFill>
-                    <pic:spPr>
-                      <a:xfrm>
-                        <a:off x="0" y="0"/>
-                        <a:ext cx="647700" cy="5461000"/>
-                      </a:xfrm>
-                      <a:prstGeom prst="rect"/>
-                      <a:ln/>
-                    </pic:spPr>
-                  </pic:pic>
-                </a:graphicData>
-              </a:graphic>
-            </wp:anchor>
-          </w:drawing>
+        <mc:Fallback>
+          <w:pict>
+            <v:group w14:anchorId="3D984EE6" id="Agrupar 8" o:spid="_x0000_s1039" style="position:absolute;margin-left:0;margin-top:207.95pt;width:51pt;height:430pt;z-index:-251657216;mso-wrap-distance-left:0;mso-wrap-distance-right:0;mso-position-horizontal-relative:page;mso-position-vertical-relative:page" coordorigin="50221,10495" coordsize="6477,54610" o:gfxdata="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">
+              <v:group id="Agrupar 9" o:spid="_x0000_s1040" style="position:absolute;left:50221;top:10495;width:6477;height:54610" coordsize="6477,54610" o:gfxdata="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">
+                <v:rect id="Retângulo 10" o:spid="_x0000_s1041" style="position:absolute;width:6477;height:54610;visibility:visible;mso-wrap-style:square;v-text-anchor:middle" o:gfxdata="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" filled="f" stroked="f">
+                  <v:textbox inset="2.53958mm,2.53958mm,2.53958mm,2.53958mm">
+                    <w:txbxContent>
+                      <w:p>
+                        <w:pPr>
+                          <w:spacing w:after="0" w:line="240" w:lineRule="auto"/>
+                          <w:textDirection w:val="btLr"/>
+                        </w:pPr>
+                      </w:p>
+                    </w:txbxContent>
+                  </v:textbox>
+                </v:rect>
+                <v:shape id="Forma Livre: Forma 11" o:spid="_x0000_s1042" style="position:absolute;width:4191;height:54610;visibility:visible;mso-wrap-style:square;v-text-anchor:middle" coordsize="419100,5461000" o:gfxdata="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" path="m,l419100,r,5461000l,5461000,,e" fillcolor="red" stroked="f">
+                  <v:path arrowok="t" o:extrusionok="f"/>
+                </v:shape>
+                <v:shape id="Forma Livre: Forma 12" o:spid="_x0000_s1043" style="position:absolute;width:4191;height:54610;visibility:visible;mso-wrap-style:square;v-text-anchor:middle" coordsize="419100,5461000" o:gfxdata="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" path="m,5461000r419100,l419100,,,,,5461000xe" filled="f" strokecolor="red" strokeweight="1pt">
+                  <v:stroke startarrowwidth="narrow" startarrowlength="short" endarrowwidth="narrow" endarrowlength="short" miterlimit="83231f" joinstyle="miter"/>
+                  <v:path arrowok="t" o:extrusionok="f"/>
+                </v:shape>
+                <v:shape id="Forma Livre: Forma 13" o:spid="_x0000_s1044" style="position:absolute;left:6477;top:11811;width:0;height:7366;visibility:visible;mso-wrap-style:square;v-text-anchor:middle" coordsize="120000,736600" o:gfxdata="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" path="m,736600l,e" filled="f" strokecolor="red">
+                  <v:stroke startarrowwidth="narrow" startarrowlength="short" endarrowwidth="narrow" endarrowlength="short" miterlimit="83231f" joinstyle="miter"/>
+                  <v:path arrowok="t" o:extrusionok="f"/>
+                </v:shape>
+              </v:group>
+              <w10:wrap anchorx="page" anchory="page"/>
+            </v:group>
+          </w:pict>
         </mc:Fallback>
       </mc:AlternateContent>
     </w:r>
@@ -3481,7 +4239,7 @@
       <mc:AlternateContent>
         <mc:Choice Requires="wpg">
           <w:drawing>
-            <wp:anchor distT="0" distB="0" distL="0" distR="0" simplePos="0" relativeHeight="251660288" behindDoc="1" locked="0" layoutInCell="1" hidden="0" allowOverlap="1">
+            <wp:anchor distT="0" distB="0" distL="0" distR="0" simplePos="0" relativeHeight="251660288" behindDoc="1" locked="0" layoutInCell="1" hidden="0" allowOverlap="1" wp14:anchorId="488BD151" wp14:editId="36E9FCD9">
               <wp:simplePos x="0" y="0"/>
               <wp:positionH relativeFrom="page">
                 <wp:posOffset>0</wp:posOffset>
@@ -3712,47 +4470,59 @@
             </wp:anchor>
           </w:drawing>
         </mc:Choice>
-        <mc:Fallback xmlns:dgm="http://schemas.openxmlformats.org/drawingml/2006/diagram" xmlns:lc="http://schemas.openxmlformats.org/drawingml/2006/lockedCanvas" xmlns:c="http://schemas.openxmlformats.org/drawingml/2006/chart" xmlns:pic="http://schemas.openxmlformats.org/drawingml/2006/picture" xmlns:a="http://schemas.openxmlformats.org/drawingml/2006/main" xmlns:sl="http://schemas.openxmlformats.org/schemaLibrary/2006/main">
-          <w:drawing>
-            <wp:anchor allowOverlap="1" behindDoc="1" distB="0" distT="0" distL="0" distR="0" hidden="0" layoutInCell="1" locked="0" relativeHeight="0" simplePos="0">
-              <wp:simplePos x="0" y="0"/>
-              <wp:positionH relativeFrom="page">
-                <wp:posOffset>0</wp:posOffset>
-              </wp:positionH>
-              <wp:positionV relativeFrom="page">
-                <wp:posOffset>2643886</wp:posOffset>
-              </wp:positionV>
-              <wp:extent cx="929640" cy="5461000"/>
-              <wp:effectExtent b="0" l="0" r="0" t="0"/>
-              <wp:wrapNone/>
-              <wp:docPr id="1" name="image2.png"/>
-              <a:graphic>
-                <a:graphicData uri="http://schemas.openxmlformats.org/drawingml/2006/picture">
-                  <pic:pic>
-                    <pic:nvPicPr>
-                      <pic:cNvPr id="0" name="image2.png"/>
-                      <pic:cNvPicPr preferRelativeResize="0"/>
-                    </pic:nvPicPr>
-                    <pic:blipFill>
-                      <a:blip r:embed="rId2"/>
-                      <a:srcRect/>
-                      <a:stretch>
-                        <a:fillRect/>
-                      </a:stretch>
-                    </pic:blipFill>
-                    <pic:spPr>
-                      <a:xfrm>
-                        <a:off x="0" y="0"/>
-                        <a:ext cx="929640" cy="5461000"/>
-                      </a:xfrm>
-                      <a:prstGeom prst="rect"/>
-                      <a:ln/>
-                    </pic:spPr>
-                  </pic:pic>
-                </a:graphicData>
-              </a:graphic>
-            </wp:anchor>
-          </w:drawing>
+        <mc:Fallback>
+          <w:pict>
+            <v:group w14:anchorId="488BD151" id="Agrupar 14" o:spid="_x0000_s1045" style="position:absolute;margin-left:0;margin-top:208.2pt;width:73.2pt;height:430pt;z-index:-251656192;mso-wrap-distance-left:0;mso-wrap-distance-right:0;mso-position-horizontal-relative:page;mso-position-vertical-relative:page" coordorigin="48811,10495" coordsize="9296,54610" o:gfxdata="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">
+              <v:group id="Agrupar 15" o:spid="_x0000_s1046" style="position:absolute;left:48811;top:10495;width:9297;height:54610" coordsize="9296,54610" o:gfxdata="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">
+                <v:rect id="Retângulo 16" o:spid="_x0000_s1047" style="position:absolute;width:9296;height:54610;visibility:visible;mso-wrap-style:square;v-text-anchor:middle" o:gfxdata="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" filled="f" stroked="f">
+                  <v:textbox inset="2.53958mm,2.53958mm,2.53958mm,2.53958mm">
+                    <w:txbxContent>
+                      <w:p>
+                        <w:pPr>
+                          <w:spacing w:after="0" w:line="240" w:lineRule="auto"/>
+                          <w:textDirection w:val="btLr"/>
+                        </w:pPr>
+                      </w:p>
+                    </w:txbxContent>
+                  </v:textbox>
+                </v:rect>
+                <v:shape id="Forma Livre: Forma 17" o:spid="_x0000_s1048" style="position:absolute;width:4191;height:54610;visibility:visible;mso-wrap-style:square;v-text-anchor:middle" coordsize="419100,5461000" o:gfxdata="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" path="m,l419100,r,5461000l,5461000,,e" fillcolor="red" stroked="f">
+                  <v:path arrowok="t" o:extrusionok="f"/>
+                </v:shape>
+                <v:shape id="Forma Livre: Forma 18" o:spid="_x0000_s1049" style="position:absolute;width:4191;height:54610;visibility:visible;mso-wrap-style:square;v-text-anchor:middle" coordsize="419100,5461000" o:gfxdata="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" path="m,5461000r419100,l419100,,,,,5461000xe" filled="f" strokecolor="red" strokeweight="1pt">
+                  <v:stroke startarrowwidth="narrow" startarrowlength="short" endarrowwidth="narrow" endarrowlength="short" miterlimit="83231f" joinstyle="miter"/>
+                  <v:path arrowok="t" o:extrusionok="f"/>
+                </v:shape>
+                <v:shapetype id="_x0000_t75" coordsize="21600,21600" o:spt="75" o:preferrelative="t" path="m@4@5l@4@11@9@11@9@5xe" filled="f" stroked="f">
+                  <v:stroke joinstyle="miter"/>
+                  <v:formulas>
+                    <v:f eqn="if lineDrawn pixelLineWidth 0"/>
+                    <v:f eqn="sum @0 1 0"/>
+                    <v:f eqn="sum 0 0 @1"/>
+                    <v:f eqn="prod @2 1 2"/>
+                    <v:f eqn="prod @3 21600 pixelWidth"/>
+                    <v:f eqn="prod @3 21600 pixelHeight"/>
+                    <v:f eqn="sum @0 0 1"/>
+                    <v:f eqn="prod @6 1 2"/>
+                    <v:f eqn="prod @7 21600 pixelWidth"/>
+                    <v:f eqn="sum @8 21600 0"/>
+                    <v:f eqn="prod @7 21600 pixelHeight"/>
+                    <v:f eqn="sum @10 21600 0"/>
+                  </v:formulas>
+                  <v:path o:extrusionok="f" gradientshapeok="t" o:connecttype="rect"/>
+                  <o:lock v:ext="edit" aspectratio="t"/>
+                </v:shapetype>
+                <v:shape id="Shape 6" o:spid="_x0000_s1050" type="#_x0000_t75" style="position:absolute;left:4648;top:109;width:4648;height:54010;visibility:visible;mso-wrap-style:square" o:preferrelative="f" o:gfxdata="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">
+                  <v:imagedata r:id="rId2" o:title=""/>
+                </v:shape>
+                <v:shape id="Forma Livre: Forma 20" o:spid="_x0000_s1051" style="position:absolute;left:6477;top:11811;width:0;height:7366;visibility:visible;mso-wrap-style:square;v-text-anchor:middle" coordsize="120000,736600" o:gfxdata="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" path="m,736600l,e" filled="f" strokecolor="red">
+                  <v:stroke startarrowwidth="narrow" startarrowlength="short" endarrowwidth="narrow" endarrowlength="short" miterlimit="83231f" joinstyle="miter"/>
+                  <v:path arrowok="t" o:extrusionok="f"/>
+                </v:shape>
+              </v:group>
+              <w10:wrap anchorx="page" anchory="page"/>
+            </v:group>
+          </w:pict>
         </mc:Fallback>
       </mc:AlternateContent>
     </w:r>
@@ -3763,6 +4533,210 @@
 <file path=word/numbering.xml><?xml version="1.0" encoding="utf-8"?>
 <w:numbering xmlns:wpc="http://schemas.microsoft.com/office/word/2010/wordprocessingCanvas" xmlns:cx="http://schemas.microsoft.com/office/drawing/2014/chartex" xmlns:cx1="http://schemas.microsoft.com/office/drawing/2015/9/8/chartex" xmlns:cx2="http://schemas.microsoft.com/office/drawing/2015/10/21/chartex" xmlns:cx3="http://schemas.microsoft.com/office/drawing/2016/5/9/chartex" xmlns:cx4="http://schemas.microsoft.com/office/drawing/2016/5/10/chartex" xmlns:cx5="http://schemas.microsoft.com/office/drawing/2016/5/11/chartex" xmlns:cx6="http://schemas.microsoft.com/office/drawing/2016/5/12/chartex" xmlns:cx7="http://schemas.microsoft.com/office/drawing/2016/5/13/chartex" xmlns:cx8="http://schemas.microsoft.com/office/drawing/2016/5/14/chartex" xmlns:mc="http://schemas.openxmlformats.org/markup-compatibility/2006" xmlns:aink="http://schemas.microsoft.com/office/drawing/2016/ink" xmlns:am3d="http://schemas.microsoft.com/office/drawing/2017/model3d" xmlns:o="urn:schemas-microsoft-com:office:office" xmlns:r="http://schemas.openxmlformats.org/officeDocument/2006/relationships" xmlns:m="http://schemas.openxmlformats.org/officeDocument/2006/math" xmlns:v="urn:schemas-microsoft-com:vml" xmlns:wp14="http://schemas.microsoft.com/office/word/2010/wordprocessingDrawing" xmlns:wp="http://schemas.openxmlformats.org/drawingml/2006/wordprocessingDrawing" xmlns:w10="urn:schemas-microsoft-com:office:word" xmlns:w="http://schemas.openxmlformats.org/wordprocessingml/2006/main" xmlns:w14="http://schemas.microsoft.com/office/word/2010/wordml" xmlns:w15="http://schemas.microsoft.com/office/word/2012/wordml" xmlns:w16cex="http://schemas.microsoft.com/office/word/2018/wordml/cex" xmlns:w16cid="http://schemas.microsoft.com/office/word/2016/wordml/cid" xmlns:w16="http://schemas.microsoft.com/office/word/2018/wordml" xmlns:w16sdtdh="http://schemas.microsoft.com/office/word/2020/wordml/sdtdatahash" xmlns:w16se="http://schemas.microsoft.com/office/word/2015/wordml/symex" xmlns:wpg="http://schemas.microsoft.com/office/word/2010/wordprocessingGroup" xmlns:wpi="http://schemas.microsoft.com/office/word/2010/wordprocessingInk" xmlns:wne="http://schemas.microsoft.com/office/word/2006/wordml" xmlns:wps="http://schemas.microsoft.com/office/word/2010/wordprocessingShape" mc:Ignorable="w14 w15 w16se w16cid w16 w16cex w16sdtdh wp14">
   <w:abstractNum w:abstractNumId="0" w15:restartNumberingAfterBreak="0">
+    <w:nsid w:val="23994E19"/>
+    <w:multiLevelType w:val="hybridMultilevel"/>
+    <w:tmpl w:val="21921F96"/>
+    <w:lvl w:ilvl="0" w:tplc="0416000F">
+      <w:start w:val="1"/>
+      <w:numFmt w:val="decimal"/>
+      <w:lvlText w:val="%1."/>
+      <w:lvlJc w:val="left"/>
+      <w:pPr>
+        <w:ind w:left="705" w:hanging="360"/>
+      </w:pPr>
+    </w:lvl>
+    <w:lvl w:ilvl="1" w:tplc="04160003">
+      <w:numFmt w:val="decimal"/>
+      <w:lvlText w:val="o"/>
+      <w:lvlJc w:val="left"/>
+      <w:pPr>
+        <w:ind w:left="1425" w:hanging="360"/>
+      </w:pPr>
+      <w:rPr>
+        <w:rFonts w:ascii="Courier New" w:hAnsi="Courier New" w:cs="Courier New" w:hint="default"/>
+      </w:rPr>
+    </w:lvl>
+    <w:lvl w:ilvl="2" w:tplc="04160005">
+      <w:numFmt w:val="decimal"/>
+      <w:lvlText w:val=""/>
+      <w:lvlJc w:val="left"/>
+      <w:pPr>
+        <w:ind w:left="2145" w:hanging="360"/>
+      </w:pPr>
+      <w:rPr>
+        <w:rFonts w:ascii="Wingdings" w:hAnsi="Wingdings" w:hint="default"/>
+      </w:rPr>
+    </w:lvl>
+    <w:lvl w:ilvl="3" w:tplc="04160001">
+      <w:numFmt w:val="decimal"/>
+      <w:lvlText w:val=""/>
+      <w:lvlJc w:val="left"/>
+      <w:pPr>
+        <w:ind w:left="2865" w:hanging="360"/>
+      </w:pPr>
+      <w:rPr>
+        <w:rFonts w:ascii="Symbol" w:hAnsi="Symbol" w:hint="default"/>
+      </w:rPr>
+    </w:lvl>
+    <w:lvl w:ilvl="4" w:tplc="04160003">
+      <w:numFmt w:val="decimal"/>
+      <w:lvlText w:val="o"/>
+      <w:lvlJc w:val="left"/>
+      <w:pPr>
+        <w:ind w:left="3585" w:hanging="360"/>
+      </w:pPr>
+      <w:rPr>
+        <w:rFonts w:ascii="Courier New" w:hAnsi="Courier New" w:cs="Courier New" w:hint="default"/>
+      </w:rPr>
+    </w:lvl>
+    <w:lvl w:ilvl="5" w:tplc="04160005">
+      <w:numFmt w:val="decimal"/>
+      <w:lvlText w:val=""/>
+      <w:lvlJc w:val="left"/>
+      <w:pPr>
+        <w:ind w:left="4305" w:hanging="360"/>
+      </w:pPr>
+      <w:rPr>
+        <w:rFonts w:ascii="Wingdings" w:hAnsi="Wingdings" w:hint="default"/>
+      </w:rPr>
+    </w:lvl>
+    <w:lvl w:ilvl="6" w:tplc="04160001">
+      <w:numFmt w:val="decimal"/>
+      <w:lvlText w:val=""/>
+      <w:lvlJc w:val="left"/>
+      <w:pPr>
+        <w:ind w:left="5025" w:hanging="360"/>
+      </w:pPr>
+      <w:rPr>
+        <w:rFonts w:ascii="Symbol" w:hAnsi="Symbol" w:hint="default"/>
+      </w:rPr>
+    </w:lvl>
+    <w:lvl w:ilvl="7" w:tplc="04160003">
+      <w:numFmt w:val="decimal"/>
+      <w:lvlText w:val="o"/>
+      <w:lvlJc w:val="left"/>
+      <w:pPr>
+        <w:ind w:left="5745" w:hanging="360"/>
+      </w:pPr>
+      <w:rPr>
+        <w:rFonts w:ascii="Courier New" w:hAnsi="Courier New" w:cs="Courier New" w:hint="default"/>
+      </w:rPr>
+    </w:lvl>
+    <w:lvl w:ilvl="8" w:tplc="04160005">
+      <w:numFmt w:val="decimal"/>
+      <w:lvlText w:val=""/>
+      <w:lvlJc w:val="left"/>
+      <w:pPr>
+        <w:ind w:left="6465" w:hanging="360"/>
+      </w:pPr>
+      <w:rPr>
+        <w:rFonts w:ascii="Wingdings" w:hAnsi="Wingdings" w:hint="default"/>
+      </w:rPr>
+    </w:lvl>
+  </w:abstractNum>
+  <w:abstractNum w:abstractNumId="1" w15:restartNumberingAfterBreak="0">
+    <w:nsid w:val="497D09CB"/>
+    <w:multiLevelType w:val="hybridMultilevel"/>
+    <w:tmpl w:val="67A48220"/>
+    <w:lvl w:ilvl="0" w:tplc="0416000F">
+      <w:start w:val="1"/>
+      <w:numFmt w:val="decimal"/>
+      <w:lvlText w:val="%1."/>
+      <w:lvlJc w:val="left"/>
+      <w:pPr>
+        <w:ind w:left="705" w:hanging="360"/>
+      </w:pPr>
+    </w:lvl>
+    <w:lvl w:ilvl="1" w:tplc="04160003">
+      <w:numFmt w:val="decimal"/>
+      <w:lvlText w:val="o"/>
+      <w:lvlJc w:val="left"/>
+      <w:pPr>
+        <w:ind w:left="1425" w:hanging="360"/>
+      </w:pPr>
+      <w:rPr>
+        <w:rFonts w:ascii="Courier New" w:hAnsi="Courier New" w:cs="Courier New" w:hint="default"/>
+      </w:rPr>
+    </w:lvl>
+    <w:lvl w:ilvl="2" w:tplc="04160005">
+      <w:numFmt w:val="decimal"/>
+      <w:lvlText w:val=""/>
+      <w:lvlJc w:val="left"/>
+      <w:pPr>
+        <w:ind w:left="2145" w:hanging="360"/>
+      </w:pPr>
+      <w:rPr>
+        <w:rFonts w:ascii="Wingdings" w:hAnsi="Wingdings" w:hint="default"/>
+      </w:rPr>
+    </w:lvl>
+    <w:lvl w:ilvl="3" w:tplc="04160001">
+      <w:numFmt w:val="decimal"/>
+      <w:lvlText w:val=""/>
+      <w:lvlJc w:val="left"/>
+      <w:pPr>
+        <w:ind w:left="2865" w:hanging="360"/>
+      </w:pPr>
+      <w:rPr>
+        <w:rFonts w:ascii="Symbol" w:hAnsi="Symbol" w:hint="default"/>
+      </w:rPr>
+    </w:lvl>
+    <w:lvl w:ilvl="4" w:tplc="04160003">
+      <w:numFmt w:val="decimal"/>
+      <w:lvlText w:val="o"/>
+      <w:lvlJc w:val="left"/>
+      <w:pPr>
+        <w:ind w:left="3585" w:hanging="360"/>
+      </w:pPr>
+      <w:rPr>
+        <w:rFonts w:ascii="Courier New" w:hAnsi="Courier New" w:cs="Courier New" w:hint="default"/>
+      </w:rPr>
+    </w:lvl>
+    <w:lvl w:ilvl="5" w:tplc="04160005">
+      <w:numFmt w:val="decimal"/>
+      <w:lvlText w:val=""/>
+      <w:lvlJc w:val="left"/>
+      <w:pPr>
+        <w:ind w:left="4305" w:hanging="360"/>
+      </w:pPr>
+      <w:rPr>
+        <w:rFonts w:ascii="Wingdings" w:hAnsi="Wingdings" w:hint="default"/>
+      </w:rPr>
+    </w:lvl>
+    <w:lvl w:ilvl="6" w:tplc="04160001">
+      <w:numFmt w:val="decimal"/>
+      <w:lvlText w:val=""/>
+      <w:lvlJc w:val="left"/>
+      <w:pPr>
+        <w:ind w:left="5025" w:hanging="360"/>
+      </w:pPr>
+      <w:rPr>
+        <w:rFonts w:ascii="Symbol" w:hAnsi="Symbol" w:hint="default"/>
+      </w:rPr>
+    </w:lvl>
+    <w:lvl w:ilvl="7" w:tplc="04160003">
+      <w:numFmt w:val="decimal"/>
+      <w:lvlText w:val="o"/>
+      <w:lvlJc w:val="left"/>
+      <w:pPr>
+        <w:ind w:left="5745" w:hanging="360"/>
+      </w:pPr>
+      <w:rPr>
+        <w:rFonts w:ascii="Courier New" w:hAnsi="Courier New" w:cs="Courier New" w:hint="default"/>
+      </w:rPr>
+    </w:lvl>
+    <w:lvl w:ilvl="8" w:tplc="04160005">
+      <w:numFmt w:val="decimal"/>
+      <w:lvlText w:val=""/>
+      <w:lvlJc w:val="left"/>
+      <w:pPr>
+        <w:ind w:left="6465" w:hanging="360"/>
+      </w:pPr>
+      <w:rPr>
+        <w:rFonts w:ascii="Wingdings" w:hAnsi="Wingdings" w:hint="default"/>
+      </w:rPr>
+    </w:lvl>
+  </w:abstractNum>
+  <w:abstractNum w:abstractNumId="2" w15:restartNumberingAfterBreak="0">
     <w:nsid w:val="51115012"/>
     <w:multiLevelType w:val="multilevel"/>
     <w:tmpl w:val="20B648C2"/>
@@ -3849,6 +4823,12 @@
     </w:lvl>
   </w:abstractNum>
   <w:num w:numId="1">
+    <w:abstractNumId w:val="2"/>
+  </w:num>
+  <w:num w:numId="2">
+    <w:abstractNumId w:val="1"/>
+  </w:num>
+  <w:num w:numId="3">
     <w:abstractNumId w:val="0"/>
   </w:num>
 </w:numbering>
@@ -4458,12 +5438,60 @@
       <w:tblStyleRowBandSize w:val="1"/>
       <w:tblStyleColBandSize w:val="1"/>
       <w:tblCellMar>
-        <w:top w:w="0" w:type="dxa"/>
         <w:left w:w="108" w:type="dxa"/>
-        <w:bottom w:w="0" w:type="dxa"/>
         <w:right w:w="108" w:type="dxa"/>
       </w:tblCellMar>
     </w:tblPr>
+  </w:style>
+  <w:style w:type="character" w:styleId="Hyperlink">
+    <w:name w:val="Hyperlink"/>
+    <w:basedOn w:val="Fontepargpadro"/>
+    <w:uiPriority w:val="99"/>
+    <w:unhideWhenUsed/>
+    <w:rsid w:val="003D3BD0"/>
+    <w:rPr>
+      <w:color w:val="0000FF" w:themeColor="hyperlink"/>
+      <w:u w:val="single"/>
+    </w:rPr>
+  </w:style>
+  <w:style w:type="character" w:styleId="MenoPendente">
+    <w:name w:val="Unresolved Mention"/>
+    <w:basedOn w:val="Fontepargpadro"/>
+    <w:uiPriority w:val="99"/>
+    <w:semiHidden/>
+    <w:unhideWhenUsed/>
+    <w:rsid w:val="003D3BD0"/>
+    <w:rPr>
+      <w:color w:val="605E5C"/>
+      <w:shd w:val="clear" w:color="auto" w:fill="E1DFDD"/>
+    </w:rPr>
+  </w:style>
+  <w:style w:type="paragraph" w:styleId="PargrafodaLista">
+    <w:name w:val="List Paragraph"/>
+    <w:basedOn w:val="Normal"/>
+    <w:uiPriority w:val="34"/>
+    <w:qFormat/>
+    <w:rsid w:val="003D3BD0"/>
+    <w:pPr>
+      <w:spacing w:line="254" w:lineRule="auto"/>
+      <w:ind w:left="720"/>
+      <w:contextualSpacing/>
+    </w:pPr>
+    <w:rPr>
+      <w:color w:val="000000"/>
+    </w:rPr>
+  </w:style>
+  <w:style w:type="character" w:styleId="HiperlinkVisitado">
+    <w:name w:val="FollowedHyperlink"/>
+    <w:basedOn w:val="Fontepargpadro"/>
+    <w:uiPriority w:val="99"/>
+    <w:semiHidden/>
+    <w:unhideWhenUsed/>
+    <w:rsid w:val="0067337F"/>
+    <w:rPr>
+      <w:color w:val="800080" w:themeColor="followedHyperlink"/>
+      <w:u w:val="single"/>
+    </w:rPr>
   </w:style>
 </w:styles>
 </file>

</xml_diff>